<commit_message>
git commit -a -m ' for commiting all files at a time'
</commit_message>
<xml_diff>
--- a/test.1.docx
+++ b/test.1.docx
@@ -6,8 +6,16 @@
       <w:r>
         <w:t>File is added and time is @ 4:11</w:t>
       </w:r>
+    </w:p>
+    <w:p>
+      <w:r>
+        <w:t>Updated “@4:21</w:t>
+      </w:r>
       <w:bookmarkStart w:id="0" w:name="_GoBack"/>
       <w:bookmarkEnd w:id="0"/>
+      <w:r>
+        <w:t xml:space="preserve">” </w:t>
+      </w:r>
     </w:p>
     <w:p/>
     <w:sectPr>

</xml_diff>